<commit_message>
Se agrega mail de Romina en IEEE
</commit_message>
<xml_diff>
--- a/documentacion/Cba Fly - IEEE-830.docx
+++ b/documentacion/Cba Fly - IEEE-830.docx
@@ -729,7 +729,21 @@
               <w:rPr>
                 <w:b/>
               </w:rPr>
-              <w:t>Verificado dep. Calidad.</w:t>
+              <w:t xml:space="preserve">Verificado </w:t>
+            </w:r>
+            <w:proofErr w:type="spellStart"/>
+            <w:r>
+              <w:rPr>
+                <w:b/>
+              </w:rPr>
+              <w:t>dep</w:t>
+            </w:r>
+            <w:proofErr w:type="spellEnd"/>
+            <w:r>
+              <w:rPr>
+                <w:b/>
+              </w:rPr>
+              <w:t>. Calidad.</w:t>
             </w:r>
           </w:p>
         </w:tc>
@@ -807,16 +821,26 @@
             <w:pPr>
               <w:widowControl w:val="0"/>
             </w:pPr>
-            <w:r>
-              <w:t>Giannantonio, Amadeo</w:t>
+            <w:proofErr w:type="spellStart"/>
+            <w:r>
+              <w:t>Giannantonio</w:t>
+            </w:r>
+            <w:proofErr w:type="spellEnd"/>
+            <w:r>
+              <w:t>, Amadeo</w:t>
             </w:r>
           </w:p>
           <w:p>
             <w:pPr>
               <w:widowControl w:val="0"/>
             </w:pPr>
-            <w:r>
-              <w:t>Giannantonio, Elías</w:t>
+            <w:proofErr w:type="spellStart"/>
+            <w:r>
+              <w:t>Giannantonio</w:t>
+            </w:r>
+            <w:proofErr w:type="spellEnd"/>
+            <w:r>
+              <w:t>, Elías</w:t>
             </w:r>
           </w:p>
           <w:p>
@@ -831,8 +855,13 @@
             <w:pPr>
               <w:widowControl w:val="0"/>
             </w:pPr>
-            <w:r>
-              <w:t>Rodriguez Moreau, Romina</w:t>
+            <w:proofErr w:type="spellStart"/>
+            <w:r>
+              <w:t>Rodriguez</w:t>
+            </w:r>
+            <w:proofErr w:type="spellEnd"/>
+            <w:r>
+              <w:t xml:space="preserve"> Moreau, Romina</w:t>
             </w:r>
           </w:p>
           <w:p>
@@ -863,8 +892,13 @@
             <w:pPr>
               <w:widowControl w:val="0"/>
             </w:pPr>
-            <w:r>
-              <w:t>Samame, Guillermo</w:t>
+            <w:proofErr w:type="spellStart"/>
+            <w:r>
+              <w:t>Samame</w:t>
+            </w:r>
+            <w:proofErr w:type="spellEnd"/>
+            <w:r>
+              <w:t>, Guillermo</w:t>
             </w:r>
           </w:p>
           <w:p>
@@ -1108,6 +1142,8 @@
         <w:jc w:val="both"/>
         <w:rPr>
           <w:color w:val="000000"/>
+          <w:sz w:val="10"/>
+          <w:szCs w:val="10"/>
         </w:rPr>
       </w:pPr>
       <w:bookmarkStart w:id="3" w:name="_2et92p0" w:colFirst="0" w:colLast="0"/>
@@ -1158,6 +1194,8 @@
         <w:ind w:left="600"/>
         <w:rPr>
           <w:color w:val="365F91"/>
+          <w:sz w:val="10"/>
+          <w:szCs w:val="10"/>
         </w:rPr>
       </w:pPr>
     </w:p>
@@ -1246,6 +1284,8 @@
         <w:jc w:val="both"/>
         <w:rPr>
           <w:color w:val="000000" w:themeColor="text1"/>
+          <w:sz w:val="10"/>
+          <w:szCs w:val="10"/>
         </w:rPr>
       </w:pPr>
     </w:p>
@@ -1294,6 +1334,8 @@
         <w:ind w:left="600"/>
         <w:rPr>
           <w:color w:val="000000"/>
+          <w:sz w:val="10"/>
+          <w:szCs w:val="10"/>
         </w:rPr>
       </w:pPr>
       <w:bookmarkStart w:id="5" w:name="3dy6vkm" w:colFirst="0" w:colLast="0"/>
@@ -1781,13 +1823,23 @@
                 <w:color w:val="000000"/>
               </w:rPr>
             </w:pPr>
+            <w:proofErr w:type="spellStart"/>
             <w:r>
               <w:rPr>
                 <w:b/>
                 <w:bCs/>
                 <w:color w:val="4F81BD" w:themeColor="accent1"/>
               </w:rPr>
-              <w:t>Giannantonio, Amadeo</w:t>
+              <w:t>Giannantonio</w:t>
+            </w:r>
+            <w:proofErr w:type="spellEnd"/>
+            <w:r>
+              <w:rPr>
+                <w:b/>
+                <w:bCs/>
+                <w:color w:val="4F81BD" w:themeColor="accent1"/>
+              </w:rPr>
+              <w:t>, Amadeo</w:t>
             </w:r>
           </w:p>
         </w:tc>
@@ -2294,13 +2346,23 @@
                 <w:color w:val="000000"/>
               </w:rPr>
             </w:pPr>
+            <w:proofErr w:type="spellStart"/>
             <w:r>
               <w:rPr>
                 <w:b/>
                 <w:bCs/>
                 <w:color w:val="4F81BD" w:themeColor="accent1"/>
               </w:rPr>
-              <w:t>Giannantonio, Elías</w:t>
+              <w:t>Giannantonio</w:t>
+            </w:r>
+            <w:proofErr w:type="spellEnd"/>
+            <w:r>
+              <w:rPr>
+                <w:b/>
+                <w:bCs/>
+                <w:color w:val="4F81BD" w:themeColor="accent1"/>
+              </w:rPr>
+              <w:t>, Elías</w:t>
             </w:r>
             <w:r>
               <w:rPr>
@@ -3133,6 +3195,7 @@
                 <w:color w:val="000000"/>
               </w:rPr>
             </w:pPr>
+            <w:bookmarkStart w:id="7" w:name="_Hlk116940977"/>
             <w:r>
               <w:rPr>
                 <w:b/>
@@ -3184,6 +3247,7 @@
           </w:p>
         </w:tc>
       </w:tr>
+      <w:bookmarkEnd w:id="7"/>
     </w:tbl>
     <w:p>
       <w:pPr>
@@ -3301,24 +3365,42 @@
               <w:rPr>
                 <w:b/>
                 <w:bCs/>
-                <w:color w:val="4F81BD" w:themeColor="accent1"/>
-              </w:rPr>
-            </w:pPr>
+                <w:color w:val="000000"/>
+              </w:rPr>
+            </w:pPr>
+            <w:proofErr w:type="spellStart"/>
             <w:r>
               <w:rPr>
                 <w:b/>
                 <w:bCs/>
                 <w:color w:val="4F81BD" w:themeColor="accent1"/>
               </w:rPr>
-              <w:t>Rodriguez Moreau, Ro</w:t>
-            </w:r>
+              <w:t>Rodriguez</w:t>
+            </w:r>
+            <w:proofErr w:type="spellEnd"/>
             <w:r>
               <w:rPr>
                 <w:b/>
                 <w:bCs/>
                 <w:color w:val="4F81BD" w:themeColor="accent1"/>
               </w:rPr>
-              <w:t>mina</w:t>
+              <w:t xml:space="preserve"> Moreau</w:t>
+            </w:r>
+            <w:r>
+              <w:rPr>
+                <w:b/>
+                <w:bCs/>
+                <w:color w:val="4F81BD" w:themeColor="accent1"/>
+              </w:rPr>
+              <w:t xml:space="preserve">, </w:t>
+            </w:r>
+            <w:r>
+              <w:rPr>
+                <w:b/>
+                <w:bCs/>
+                <w:color w:val="4F81BD" w:themeColor="accent1"/>
+              </w:rPr>
+              <w:t>Romina</w:t>
             </w:r>
           </w:p>
         </w:tc>
@@ -3585,13 +3667,102 @@
               <w:rPr>
                 <w:color w:val="000000"/>
               </w:rPr>
-              <w:t>Diseño / Desarrollo de la aplicación</w:t>
-            </w:r>
-            <w:r>
-              <w:rPr>
-                <w:color w:val="000000"/>
-              </w:rPr>
-              <w:t>.</w:t>
+              <w:t>Diseño / Desarrollo de la aplicación.</w:t>
+            </w:r>
+          </w:p>
+        </w:tc>
+      </w:tr>
+      <w:tr>
+        <w:trPr>
+          <w:jc w:val="center"/>
+        </w:trPr>
+        <w:tc>
+          <w:tcPr>
+            <w:tcW w:w="2626" w:type="dxa"/>
+            <w:tcBorders>
+              <w:top w:val="single" w:sz="4" w:space="0" w:color="000001"/>
+              <w:left w:val="single" w:sz="4" w:space="0" w:color="000001"/>
+              <w:bottom w:val="single" w:sz="4" w:space="0" w:color="000001"/>
+              <w:right w:val="single" w:sz="4" w:space="0" w:color="000001"/>
+            </w:tcBorders>
+            <w:shd w:val="clear" w:color="auto" w:fill="D9D9D9"/>
+            <w:tcMar>
+              <w:top w:w="0" w:type="dxa"/>
+              <w:left w:w="108" w:type="dxa"/>
+              <w:bottom w:w="0" w:type="dxa"/>
+              <w:right w:w="108" w:type="dxa"/>
+            </w:tcMar>
+          </w:tcPr>
+          <w:p>
+            <w:pPr>
+              <w:pBdr>
+                <w:top w:val="nil"/>
+                <w:left w:val="nil"/>
+                <w:bottom w:val="nil"/>
+                <w:right w:val="nil"/>
+                <w:between w:val="nil"/>
+              </w:pBdr>
+              <w:tabs>
+                <w:tab w:val="left" w:pos="709"/>
+              </w:tabs>
+              <w:jc w:val="both"/>
+              <w:rPr>
+                <w:color w:val="000000"/>
+              </w:rPr>
+            </w:pPr>
+            <w:r>
+              <w:rPr>
+                <w:b/>
+                <w:color w:val="000000"/>
+              </w:rPr>
+              <w:t>Información de contacto</w:t>
+            </w:r>
+          </w:p>
+        </w:tc>
+        <w:tc>
+          <w:tcPr>
+            <w:tcW w:w="5733" w:type="dxa"/>
+            <w:tcBorders>
+              <w:top w:val="single" w:sz="4" w:space="0" w:color="000001"/>
+              <w:left w:val="single" w:sz="4" w:space="0" w:color="000001"/>
+              <w:bottom w:val="single" w:sz="4" w:space="0" w:color="000001"/>
+              <w:right w:val="single" w:sz="4" w:space="0" w:color="000001"/>
+            </w:tcBorders>
+            <w:tcMar>
+              <w:top w:w="0" w:type="dxa"/>
+              <w:left w:w="108" w:type="dxa"/>
+              <w:bottom w:w="0" w:type="dxa"/>
+              <w:right w:w="108" w:type="dxa"/>
+            </w:tcMar>
+          </w:tcPr>
+          <w:p>
+            <w:pPr>
+              <w:pBdr>
+                <w:top w:val="nil"/>
+                <w:left w:val="nil"/>
+                <w:bottom w:val="nil"/>
+                <w:right w:val="nil"/>
+                <w:between w:val="nil"/>
+              </w:pBdr>
+              <w:tabs>
+                <w:tab w:val="left" w:pos="709"/>
+              </w:tabs>
+              <w:jc w:val="both"/>
+              <w:rPr>
+                <w:color w:val="000000"/>
+              </w:rPr>
+            </w:pPr>
+            <w:r>
+              <w:rPr>
+                <w:color w:val="000000"/>
+              </w:rPr>
+              <w:t>rominarodriguezmoreau</w:t>
+            </w:r>
+            <w:r>
+              <w:rPr>
+                <w:color w:val="000000"/>
+              </w:rPr>
+              <w:t>@gmail.com</w:t>
             </w:r>
           </w:p>
         </w:tc>
@@ -5217,13 +5388,23 @@
                 <w:color w:val="000000"/>
               </w:rPr>
             </w:pPr>
+            <w:proofErr w:type="spellStart"/>
             <w:r>
               <w:rPr>
                 <w:b/>
                 <w:bCs/>
                 <w:color w:val="4F81BD" w:themeColor="accent1"/>
               </w:rPr>
-              <w:t>Samame, Guillermo</w:t>
+              <w:t>Samame</w:t>
+            </w:r>
+            <w:proofErr w:type="spellEnd"/>
+            <w:r>
+              <w:rPr>
+                <w:b/>
+                <w:bCs/>
+                <w:color w:val="4F81BD" w:themeColor="accent1"/>
+              </w:rPr>
+              <w:t>, Guillermo</w:t>
             </w:r>
           </w:p>
         </w:tc>
@@ -6592,8 +6773,8 @@
           <w:color w:val="FF0000"/>
         </w:rPr>
       </w:pPr>
-      <w:bookmarkStart w:id="7" w:name="_4d34og8" w:colFirst="0" w:colLast="0"/>
-      <w:bookmarkEnd w:id="7"/>
+      <w:bookmarkStart w:id="8" w:name="_4d34og8" w:colFirst="0" w:colLast="0"/>
+      <w:bookmarkEnd w:id="8"/>
     </w:p>
     <w:p>
       <w:pPr>
@@ -7238,8 +7419,8 @@
           <w:color w:val="FF0000"/>
         </w:rPr>
       </w:pPr>
-      <w:bookmarkStart w:id="8" w:name="_2s8eyo1" w:colFirst="0" w:colLast="0"/>
-      <w:bookmarkEnd w:id="8"/>
+      <w:bookmarkStart w:id="9" w:name="_2s8eyo1" w:colFirst="0" w:colLast="0"/>
+      <w:bookmarkEnd w:id="9"/>
     </w:p>
     <w:p>
       <w:pPr>
@@ -7541,8 +7722,8 @@
           <w:color w:val="FF0000"/>
         </w:rPr>
       </w:pPr>
-      <w:bookmarkStart w:id="9" w:name="_17dp8vu" w:colFirst="0" w:colLast="0"/>
-      <w:bookmarkEnd w:id="9"/>
+      <w:bookmarkStart w:id="10" w:name="_17dp8vu" w:colFirst="0" w:colLast="0"/>
+      <w:bookmarkEnd w:id="10"/>
     </w:p>
     <w:p>
       <w:pPr>
@@ -7625,10 +7806,10 @@
           <w:szCs w:val="20"/>
         </w:rPr>
       </w:pPr>
-      <w:bookmarkStart w:id="10" w:name="_3rdcrjn" w:colFirst="0" w:colLast="0"/>
-      <w:bookmarkStart w:id="11" w:name="_26in1rg" w:colFirst="0" w:colLast="0"/>
-      <w:bookmarkEnd w:id="10"/>
+      <w:bookmarkStart w:id="11" w:name="_3rdcrjn" w:colFirst="0" w:colLast="0"/>
+      <w:bookmarkStart w:id="12" w:name="_26in1rg" w:colFirst="0" w:colLast="0"/>
       <w:bookmarkEnd w:id="11"/>
+      <w:bookmarkEnd w:id="12"/>
       <w:r>
         <w:rPr>
           <w:rFonts w:ascii="Arial" w:hAnsi="Arial" w:cs="Arial"/>
@@ -7975,8 +8156,8 @@
           <w:color w:val="000000"/>
         </w:rPr>
       </w:pPr>
-      <w:bookmarkStart w:id="12" w:name="_lnxbz9" w:colFirst="0" w:colLast="0"/>
-      <w:bookmarkEnd w:id="12"/>
+      <w:bookmarkStart w:id="13" w:name="_lnxbz9" w:colFirst="0" w:colLast="0"/>
+      <w:bookmarkEnd w:id="13"/>
     </w:p>
     <w:p>
       <w:pPr>
@@ -8099,7 +8280,20 @@
         <w:t>ébito</w:t>
       </w:r>
       <w:r>
-        <w:t xml:space="preserve"> –  RapiPago – Pago Fácil</w:t>
+        <w:t xml:space="preserve"> </w:t>
+      </w:r>
+      <w:proofErr w:type="gramStart"/>
+      <w:r>
+        <w:t xml:space="preserve">–  </w:t>
+      </w:r>
+      <w:proofErr w:type="spellStart"/>
+      <w:r>
+        <w:t>RapiPago</w:t>
+      </w:r>
+      <w:proofErr w:type="spellEnd"/>
+      <w:proofErr w:type="gramEnd"/>
+      <w:r>
+        <w:t xml:space="preserve"> – Pago Fácil</w:t>
       </w:r>
       <w:r>
         <w:t>)</w:t>
@@ -8120,8 +8314,8 @@
           <w:color w:val="FF0000"/>
         </w:rPr>
       </w:pPr>
-      <w:bookmarkStart w:id="13" w:name="_35nkun2" w:colFirst="0" w:colLast="0"/>
-      <w:bookmarkEnd w:id="13"/>
+      <w:bookmarkStart w:id="14" w:name="_35nkun2" w:colFirst="0" w:colLast="0"/>
+      <w:bookmarkEnd w:id="14"/>
     </w:p>
     <w:p>
       <w:pPr>
@@ -9075,8 +9269,8 @@
           <w:color w:val="FF0000"/>
         </w:rPr>
       </w:pPr>
-      <w:bookmarkStart w:id="14" w:name="_1ksv4uv" w:colFirst="0" w:colLast="0"/>
-      <w:bookmarkEnd w:id="14"/>
+      <w:bookmarkStart w:id="15" w:name="_1ksv4uv" w:colFirst="0" w:colLast="0"/>
+      <w:bookmarkEnd w:id="15"/>
     </w:p>
     <w:p>
       <w:pPr>
@@ -9305,8 +9499,8 @@
           <w:szCs w:val="32"/>
         </w:rPr>
       </w:pPr>
-      <w:bookmarkStart w:id="15" w:name="_44sinio" w:colFirst="0" w:colLast="0"/>
-      <w:bookmarkEnd w:id="15"/>
+      <w:bookmarkStart w:id="16" w:name="_44sinio" w:colFirst="0" w:colLast="0"/>
+      <w:bookmarkEnd w:id="16"/>
       <w:r>
         <w:rPr>
           <w:b/>
@@ -9349,13 +9543,23 @@
       </w:pPr>
     </w:p>
     <w:p>
+      <w:proofErr w:type="spellStart"/>
       <w:r>
         <w:rPr>
           <w:b/>
           <w:sz w:val="24"/>
           <w:szCs w:val="24"/>
         </w:rPr>
-        <w:t>Product Backlog</w:t>
+        <w:t>Product</w:t>
+      </w:r>
+      <w:proofErr w:type="spellEnd"/>
+      <w:r>
+        <w:rPr>
+          <w:b/>
+          <w:sz w:val="24"/>
+          <w:szCs w:val="24"/>
+        </w:rPr>
+        <w:t xml:space="preserve"> Backlog</w:t>
       </w:r>
     </w:p>
     <w:p/>
@@ -9695,7 +9899,21 @@
         <w:rPr>
           <w:color w:val="000000"/>
         </w:rPr>
-        <w:t>Como usuario registrado quiero recibir las novedades y ofertas promocionales a través de un correo electrónico (newsletter).</w:t>
+        <w:t>Como usuario registrado quiero recibir las novedades y ofertas promocionales a través de un correo electrónico (</w:t>
+      </w:r>
+      <w:proofErr w:type="spellStart"/>
+      <w:r>
+        <w:rPr>
+          <w:color w:val="000000"/>
+        </w:rPr>
+        <w:t>newsletter</w:t>
+      </w:r>
+      <w:proofErr w:type="spellEnd"/>
+      <w:r>
+        <w:rPr>
+          <w:color w:val="000000"/>
+        </w:rPr>
+        <w:t>).</w:t>
       </w:r>
     </w:p>
     <w:p>
@@ -9847,7 +10065,21 @@
         <w:rPr>
           <w:color w:val="000000"/>
         </w:rPr>
-        <w:t>Como cliente quiero que la aplicación web me permita abonar los pasajes comprados con tarjeta de débito, crédito, RapiPago y Pago Fácil.</w:t>
+        <w:t xml:space="preserve">Como cliente quiero que la aplicación web me permita abonar los pasajes comprados con tarjeta de débito, crédito, </w:t>
+      </w:r>
+      <w:proofErr w:type="spellStart"/>
+      <w:r>
+        <w:rPr>
+          <w:color w:val="000000"/>
+        </w:rPr>
+        <w:t>RapiPago</w:t>
+      </w:r>
+      <w:proofErr w:type="spellEnd"/>
+      <w:r>
+        <w:rPr>
+          <w:color w:val="000000"/>
+        </w:rPr>
+        <w:t xml:space="preserve"> y Pago Fácil.</w:t>
       </w:r>
     </w:p>
     <w:p>
@@ -9928,6 +10160,7 @@
           <w:szCs w:val="24"/>
         </w:rPr>
       </w:pPr>
+      <w:proofErr w:type="spellStart"/>
       <w:r>
         <w:rPr>
           <w:b/>
@@ -9935,7 +10168,16 @@
           <w:szCs w:val="24"/>
         </w:rPr>
         <w:lastRenderedPageBreak/>
-        <w:t>Sprints.</w:t>
+        <w:t>Sprints</w:t>
+      </w:r>
+      <w:proofErr w:type="spellEnd"/>
+      <w:r>
+        <w:rPr>
+          <w:b/>
+          <w:sz w:val="24"/>
+          <w:szCs w:val="24"/>
+        </w:rPr>
+        <w:t>.</w:t>
       </w:r>
     </w:p>
     <w:p>
@@ -10007,12 +10249,21 @@
                 <w:color w:val="000000"/>
               </w:rPr>
             </w:pPr>
-            <w:r>
-              <w:rPr>
-                <w:b/>
-                <w:color w:val="000000"/>
-              </w:rPr>
-              <w:t>N° de sprint</w:t>
+            <w:proofErr w:type="spellStart"/>
+            <w:r>
+              <w:rPr>
+                <w:b/>
+                <w:color w:val="000000"/>
+              </w:rPr>
+              <w:t>N°</w:t>
+            </w:r>
+            <w:proofErr w:type="spellEnd"/>
+            <w:r>
+              <w:rPr>
+                <w:b/>
+                <w:color w:val="000000"/>
+              </w:rPr>
+              <w:t xml:space="preserve"> de sprint</w:t>
             </w:r>
           </w:p>
         </w:tc>
@@ -10194,8 +10445,44 @@
               <w:rPr>
                 <w:color w:val="000000"/>
               </w:rPr>
-              <w:t>Estructurar las User Stories y registrarlas en el repositorio de Github</w:t>
-            </w:r>
+              <w:t xml:space="preserve">Estructurar las </w:t>
+            </w:r>
+            <w:proofErr w:type="spellStart"/>
+            <w:r>
+              <w:rPr>
+                <w:color w:val="000000"/>
+              </w:rPr>
+              <w:t>User</w:t>
+            </w:r>
+            <w:proofErr w:type="spellEnd"/>
+            <w:r>
+              <w:rPr>
+                <w:color w:val="000000"/>
+              </w:rPr>
+              <w:t xml:space="preserve"> </w:t>
+            </w:r>
+            <w:proofErr w:type="spellStart"/>
+            <w:r>
+              <w:rPr>
+                <w:color w:val="000000"/>
+              </w:rPr>
+              <w:t>Stories</w:t>
+            </w:r>
+            <w:proofErr w:type="spellEnd"/>
+            <w:r>
+              <w:rPr>
+                <w:color w:val="000000"/>
+              </w:rPr>
+              <w:t xml:space="preserve"> y registrarlas en el repositorio de </w:t>
+            </w:r>
+            <w:proofErr w:type="spellStart"/>
+            <w:r>
+              <w:rPr>
+                <w:color w:val="000000"/>
+              </w:rPr>
+              <w:t>Github</w:t>
+            </w:r>
+            <w:proofErr w:type="spellEnd"/>
           </w:p>
           <w:p>
             <w:pPr>
@@ -10579,7 +10866,21 @@
               <w:rPr>
                 <w:color w:val="000000"/>
               </w:rPr>
-              <w:t>Realizar las issues y tareas del sprint.</w:t>
+              <w:t xml:space="preserve">Realizar las </w:t>
+            </w:r>
+            <w:proofErr w:type="spellStart"/>
+            <w:r>
+              <w:rPr>
+                <w:color w:val="000000"/>
+              </w:rPr>
+              <w:t>issues</w:t>
+            </w:r>
+            <w:proofErr w:type="spellEnd"/>
+            <w:r>
+              <w:rPr>
+                <w:color w:val="000000"/>
+              </w:rPr>
+              <w:t xml:space="preserve"> y tareas del sprint.</w:t>
             </w:r>
           </w:p>
           <w:p>
@@ -10806,12 +11107,21 @@
                 <w:color w:val="000000"/>
               </w:rPr>
             </w:pPr>
-            <w:r>
-              <w:rPr>
-                <w:b/>
-                <w:color w:val="000000"/>
-              </w:rPr>
-              <w:t>N° de sprint</w:t>
+            <w:proofErr w:type="spellStart"/>
+            <w:r>
+              <w:rPr>
+                <w:b/>
+                <w:color w:val="000000"/>
+              </w:rPr>
+              <w:t>N°</w:t>
+            </w:r>
+            <w:proofErr w:type="spellEnd"/>
+            <w:r>
+              <w:rPr>
+                <w:b/>
+                <w:color w:val="000000"/>
+              </w:rPr>
+              <w:t xml:space="preserve"> de sprint</w:t>
             </w:r>
           </w:p>
         </w:tc>
@@ -10942,6 +11252,7 @@
                 <w:color w:val="000000"/>
               </w:rPr>
             </w:pPr>
+            <w:proofErr w:type="spellStart"/>
             <w:r>
               <w:rPr>
                 <w:b/>
@@ -10950,6 +11261,7 @@
               </w:rPr>
               <w:t>Frontend</w:t>
             </w:r>
+            <w:proofErr w:type="spellEnd"/>
             <w:r>
               <w:rPr>
                 <w:color w:val="000000"/>
@@ -11080,6 +11392,7 @@
                 <w:color w:val="000000"/>
               </w:rPr>
             </w:pPr>
+            <w:proofErr w:type="spellStart"/>
             <w:r>
               <w:rPr>
                 <w:b/>
@@ -11088,6 +11401,7 @@
               </w:rPr>
               <w:t>Backend</w:t>
             </w:r>
+            <w:proofErr w:type="spellEnd"/>
             <w:r>
               <w:rPr>
                 <w:color w:val="000000"/>
@@ -11142,7 +11456,21 @@
               <w:rPr>
                 <w:color w:val="000000"/>
               </w:rPr>
-              <w:t>Abstracción y Modularización en MVC</w:t>
+              <w:t xml:space="preserve">Abstracción y </w:t>
+            </w:r>
+            <w:proofErr w:type="spellStart"/>
+            <w:r>
+              <w:rPr>
+                <w:color w:val="000000"/>
+              </w:rPr>
+              <w:t>Modularización</w:t>
+            </w:r>
+            <w:proofErr w:type="spellEnd"/>
+            <w:r>
+              <w:rPr>
+                <w:color w:val="000000"/>
+              </w:rPr>
+              <w:t xml:space="preserve"> en MVC</w:t>
             </w:r>
             <w:r>
               <w:rPr>
@@ -11451,7 +11779,21 @@
               <w:rPr>
                 <w:color w:val="000000"/>
               </w:rPr>
-              <w:t>Realizar las issues y tareas del sprint.</w:t>
+              <w:t xml:space="preserve">Realizar las </w:t>
+            </w:r>
+            <w:proofErr w:type="spellStart"/>
+            <w:r>
+              <w:rPr>
+                <w:color w:val="000000"/>
+              </w:rPr>
+              <w:t>issues</w:t>
+            </w:r>
+            <w:proofErr w:type="spellEnd"/>
+            <w:r>
+              <w:rPr>
+                <w:color w:val="000000"/>
+              </w:rPr>
+              <w:t xml:space="preserve"> y tareas del sprint.</w:t>
             </w:r>
           </w:p>
           <w:p>
@@ -11678,12 +12020,21 @@
                 <w:color w:val="000000"/>
               </w:rPr>
             </w:pPr>
-            <w:r>
-              <w:rPr>
-                <w:b/>
-                <w:color w:val="000000"/>
-              </w:rPr>
-              <w:t>N° de sprint</w:t>
+            <w:proofErr w:type="spellStart"/>
+            <w:r>
+              <w:rPr>
+                <w:b/>
+                <w:color w:val="000000"/>
+              </w:rPr>
+              <w:t>N°</w:t>
+            </w:r>
+            <w:proofErr w:type="spellEnd"/>
+            <w:r>
+              <w:rPr>
+                <w:b/>
+                <w:color w:val="000000"/>
+              </w:rPr>
+              <w:t xml:space="preserve"> de sprint</w:t>
             </w:r>
           </w:p>
         </w:tc>
@@ -11841,13 +12192,23 @@
                 <w:color w:val="000000"/>
               </w:rPr>
             </w:pPr>
+            <w:proofErr w:type="spellStart"/>
             <w:r>
               <w:rPr>
                 <w:b/>
                 <w:bCs/>
                 <w:color w:val="000000"/>
               </w:rPr>
-              <w:t>Frontend:</w:t>
+              <w:t>Frontend</w:t>
+            </w:r>
+            <w:proofErr w:type="spellEnd"/>
+            <w:r>
+              <w:rPr>
+                <w:b/>
+                <w:bCs/>
+                <w:color w:val="000000"/>
+              </w:rPr>
+              <w:t>:</w:t>
             </w:r>
           </w:p>
           <w:p>
@@ -11897,7 +12258,35 @@
               <w:rPr>
                 <w:color w:val="000000"/>
               </w:rPr>
-              <w:t>En subcarpeta (subdominio) y opcional linkeado al repositorio de GitHub/ GitHub Actions.</w:t>
+              <w:t xml:space="preserve">En subcarpeta (subdominio) y opcional </w:t>
+            </w:r>
+            <w:proofErr w:type="spellStart"/>
+            <w:r>
+              <w:rPr>
+                <w:color w:val="000000"/>
+              </w:rPr>
+              <w:t>linkeado</w:t>
+            </w:r>
+            <w:proofErr w:type="spellEnd"/>
+            <w:r>
+              <w:rPr>
+                <w:color w:val="000000"/>
+              </w:rPr>
+              <w:t xml:space="preserve"> al repositorio de GitHub/ GitHub </w:t>
+            </w:r>
+            <w:proofErr w:type="spellStart"/>
+            <w:r>
+              <w:rPr>
+                <w:color w:val="000000"/>
+              </w:rPr>
+              <w:t>Actions</w:t>
+            </w:r>
+            <w:proofErr w:type="spellEnd"/>
+            <w:r>
+              <w:rPr>
+                <w:color w:val="000000"/>
+              </w:rPr>
+              <w:t>.</w:t>
             </w:r>
           </w:p>
           <w:p>
@@ -11920,6 +12309,7 @@
                 <w:color w:val="000000"/>
               </w:rPr>
             </w:pPr>
+            <w:proofErr w:type="spellStart"/>
             <w:r>
               <w:rPr>
                 <w:b/>
@@ -11928,6 +12318,7 @@
               </w:rPr>
               <w:t>Backend</w:t>
             </w:r>
+            <w:proofErr w:type="spellEnd"/>
             <w:r>
               <w:rPr>
                 <w:b/>
@@ -11984,11 +12375,61 @@
                 <w:color w:val="000000"/>
               </w:rPr>
             </w:pPr>
-            <w:r>
-              <w:rPr>
-                <w:color w:val="000000"/>
-              </w:rPr>
-              <w:t xml:space="preserve">Consultas : Insert - Select - Update </w:t>
+            <w:proofErr w:type="gramStart"/>
+            <w:r>
+              <w:rPr>
+                <w:color w:val="000000"/>
+              </w:rPr>
+              <w:t>Consultas :</w:t>
+            </w:r>
+            <w:proofErr w:type="gramEnd"/>
+            <w:r>
+              <w:rPr>
+                <w:color w:val="000000"/>
+              </w:rPr>
+              <w:t xml:space="preserve"> </w:t>
+            </w:r>
+            <w:proofErr w:type="spellStart"/>
+            <w:r>
+              <w:rPr>
+                <w:color w:val="000000"/>
+              </w:rPr>
+              <w:t>Insert</w:t>
+            </w:r>
+            <w:proofErr w:type="spellEnd"/>
+            <w:r>
+              <w:rPr>
+                <w:color w:val="000000"/>
+              </w:rPr>
+              <w:t xml:space="preserve"> - </w:t>
+            </w:r>
+            <w:proofErr w:type="spellStart"/>
+            <w:r>
+              <w:rPr>
+                <w:color w:val="000000"/>
+              </w:rPr>
+              <w:t>Select</w:t>
+            </w:r>
+            <w:proofErr w:type="spellEnd"/>
+            <w:r>
+              <w:rPr>
+                <w:color w:val="000000"/>
+              </w:rPr>
+              <w:t xml:space="preserve"> - </w:t>
+            </w:r>
+            <w:proofErr w:type="spellStart"/>
+            <w:r>
+              <w:rPr>
+                <w:color w:val="000000"/>
+              </w:rPr>
+              <w:t>Update</w:t>
+            </w:r>
+            <w:proofErr w:type="spellEnd"/>
+            <w:r>
+              <w:rPr>
+                <w:color w:val="000000"/>
+              </w:rPr>
+              <w:t xml:space="preserve"> </w:t>
             </w:r>
             <w:r>
               <w:rPr>
@@ -12025,7 +12466,29 @@
               <w:rPr>
                 <w:color w:val="000000"/>
               </w:rPr>
-              <w:t>Modelo de Caso de Uso de cada modularización.(mínimo 1 CRUD y listado de movimientos/historial, por ejemplo)</w:t>
+              <w:t xml:space="preserve">Modelo de Caso de Uso de cada </w:t>
+            </w:r>
+            <w:proofErr w:type="spellStart"/>
+            <w:proofErr w:type="gramStart"/>
+            <w:r>
+              <w:rPr>
+                <w:color w:val="000000"/>
+              </w:rPr>
+              <w:t>modularización</w:t>
+            </w:r>
+            <w:proofErr w:type="spellEnd"/>
+            <w:r>
+              <w:rPr>
+                <w:color w:val="000000"/>
+              </w:rPr>
+              <w:t>.(</w:t>
+            </w:r>
+            <w:proofErr w:type="gramEnd"/>
+            <w:r>
+              <w:rPr>
+                <w:color w:val="000000"/>
+              </w:rPr>
+              <w:t>mínimo 1 CRUD y listado de movimientos/historial, por ejemplo)</w:t>
             </w:r>
             <w:r>
               <w:rPr>
@@ -12322,7 +12785,21 @@
               <w:rPr>
                 <w:color w:val="000000"/>
               </w:rPr>
-              <w:t>Realizar las issues y tareas del sprint.</w:t>
+              <w:t xml:space="preserve">Realizar las </w:t>
+            </w:r>
+            <w:proofErr w:type="spellStart"/>
+            <w:r>
+              <w:rPr>
+                <w:color w:val="000000"/>
+              </w:rPr>
+              <w:t>issues</w:t>
+            </w:r>
+            <w:proofErr w:type="spellEnd"/>
+            <w:r>
+              <w:rPr>
+                <w:color w:val="000000"/>
+              </w:rPr>
+              <w:t xml:space="preserve"> y tareas del sprint.</w:t>
             </w:r>
           </w:p>
           <w:p>
@@ -12614,12 +13091,37 @@
                             <w:jc w:val="center"/>
                             <w:textDirection w:val="btLr"/>
                           </w:pPr>
+                          <w:proofErr w:type="gramStart"/>
                           <w:r>
                             <w:rPr>
                               <w:color w:val="0F243E"/>
                               <w:sz w:val="26"/>
                             </w:rPr>
-                            <w:t>PAGE  \* Arabic  \* MERGEFORMAT4</w:t>
+                            <w:t>PAGE  \</w:t>
+                          </w:r>
+                          <w:proofErr w:type="gramEnd"/>
+                          <w:r>
+                            <w:rPr>
+                              <w:color w:val="0F243E"/>
+                              <w:sz w:val="26"/>
+                            </w:rPr>
+                            <w:t xml:space="preserve">* </w:t>
+                          </w:r>
+                          <w:proofErr w:type="spellStart"/>
+                          <w:r>
+                            <w:rPr>
+                              <w:color w:val="0F243E"/>
+                              <w:sz w:val="26"/>
+                            </w:rPr>
+                            <w:t>Arabic</w:t>
+                          </w:r>
+                          <w:proofErr w:type="spellEnd"/>
+                          <w:r>
+                            <w:rPr>
+                              <w:color w:val="0F243E"/>
+                              <w:sz w:val="26"/>
+                            </w:rPr>
+                            <w:t xml:space="preserve">  \* MERGEFORMAT4</w:t>
                           </w:r>
                         </w:p>
                         <w:p>
@@ -15200,6 +15702,7 @@
   <w:style w:type="paragraph" w:default="1" w:styleId="Normal">
     <w:name w:val="Normal"/>
     <w:qFormat/>
+    <w:rsid w:val="00154CED"/>
   </w:style>
   <w:style w:type="paragraph" w:styleId="Ttulo1">
     <w:name w:val="heading 1"/>

</xml_diff>